<commit_message>
Added verification for expense test cases EXP01 and EXP02
</commit_message>
<xml_diff>
--- a/Documentation/EXPENSES - EXP.docx
+++ b/Documentation/EXPENSES - EXP.docx
@@ -1984,6 +1984,9 @@
         </w:tc>
       </w:tr>
       <w:tr>
+        <w:trPr>
+          <w:trHeight w:val="761"/>
+        </w:trPr>
         <w:tc>
           <w:tcPr>
             <w:tcW w:w="2689" w:type="dxa"/>
@@ -2008,13 +2011,19 @@
             <w:r>
               <w:t>3 – 4</w:t>
             </w:r>
-            <w:bookmarkStart w:id="0" w:name="_GoBack"/>
-            <w:bookmarkEnd w:id="0"/>
             <w:r>
               <w:t>0</w:t>
             </w:r>
             <w:r>
-              <w:t xml:space="preserve"> characters, belonging in [A-Z, a-z, 0-9, \ , \.] and must begin with an alphabetic character or a number.</w:t>
+              <w:t xml:space="preserve"> characters, belonging in [A-Z, a-z, 0-9, </w:t>
+            </w:r>
+            <w:proofErr w:type="gramStart"/>
+            <w:r>
+              <w:t>\ ,</w:t>
+            </w:r>
+            <w:proofErr w:type="gramEnd"/>
+            <w:r>
+              <w:t xml:space="preserve"> \.] and must begin with an alphabetic character or a number.</w:t>
             </w:r>
           </w:p>
         </w:tc>
@@ -2028,6 +2037,7 @@
             <w:pPr>
               <w:spacing w:afterLines="50" w:after="120"/>
             </w:pPr>
+            <w:bookmarkStart w:id="0" w:name="_GoBack" w:colFirst="0" w:colLast="1"/>
             <w:r>
               <w:t>Type</w:t>
             </w:r>
@@ -2050,6 +2060,7 @@
           </w:p>
         </w:tc>
       </w:tr>
+      <w:bookmarkEnd w:id="0"/>
       <w:tr>
         <w:tc>
           <w:tcPr>

</xml_diff>

<commit_message>
Added server testing implementation for WAL03, EXP03
</commit_message>
<xml_diff>
--- a/Documentation/EXPENSES - EXP.docx
+++ b/Documentation/EXPENSES - EXP.docx
@@ -88,7 +88,7 @@
                 <w:sz w:val="24"/>
                 <w:szCs w:val="24"/>
               </w:rPr>
-              <w:t>Under Development</w:t>
+              <w:t>Test Implemented</w:t>
             </w:r>
           </w:p>
         </w:tc>
@@ -837,7 +837,7 @@
                 <w:sz w:val="24"/>
                 <w:szCs w:val="24"/>
               </w:rPr>
-              <w:t>Under Development</w:t>
+              <w:t>Test Implemented</w:t>
             </w:r>
           </w:p>
         </w:tc>
@@ -1407,7 +1407,7 @@
                 <w:sz w:val="24"/>
                 <w:szCs w:val="24"/>
               </w:rPr>
-              <w:t>Under Development</w:t>
+              <w:t>Test Implemented</w:t>
             </w:r>
           </w:p>
         </w:tc>
@@ -1606,8 +1606,10 @@
                 <w:sz w:val="24"/>
                 <w:szCs w:val="24"/>
               </w:rPr>
-              <w:t>May 14</w:t>
-            </w:r>
+              <w:t>July 02</w:t>
+            </w:r>
+            <w:bookmarkStart w:id="0" w:name="_GoBack"/>
+            <w:bookmarkEnd w:id="0"/>
             <w:r>
               <w:rPr>
                 <w:color w:val="00B050"/>
@@ -1880,7 +1882,14 @@
                 <w:sz w:val="24"/>
                 <w:szCs w:val="24"/>
               </w:rPr>
-              <w:t>The user shall receive a notification that the he/she has entered information that is invalid, and to try again.</w:t>
+              <w:t>The user shall receive an HTTP status code of 412 (</w:t>
+            </w:r>
+            <w:r>
+              <w:rPr>
+                <w:sz w:val="24"/>
+                <w:szCs w:val="24"/>
+              </w:rPr>
+              <w:t>Precondition failed)</w:t>
             </w:r>
           </w:p>
         </w:tc>
@@ -2015,15 +2024,7 @@
               <w:t>0</w:t>
             </w:r>
             <w:r>
-              <w:t xml:space="preserve"> characters, belonging in [A-Z, a-z, 0-9, </w:t>
-            </w:r>
-            <w:proofErr w:type="gramStart"/>
-            <w:r>
-              <w:t>\ ,</w:t>
-            </w:r>
-            <w:proofErr w:type="gramEnd"/>
-            <w:r>
-              <w:t xml:space="preserve"> \.] and must begin with an alphabetic character or a number.</w:t>
+              <w:t xml:space="preserve"> characters, belonging in [A-Z, a-z, 0-9, \ , \.] and must begin with an alphabetic character or a number.</w:t>
             </w:r>
           </w:p>
         </w:tc>
@@ -2037,7 +2038,6 @@
             <w:pPr>
               <w:spacing w:afterLines="50" w:after="120"/>
             </w:pPr>
-            <w:bookmarkStart w:id="0" w:name="_GoBack" w:colFirst="0" w:colLast="1"/>
             <w:r>
               <w:t>Type</w:t>
             </w:r>
@@ -2060,7 +2060,6 @@
           </w:p>
         </w:tc>
       </w:tr>
-      <w:bookmarkEnd w:id="0"/>
       <w:tr>
         <w:tc>
           <w:tcPr>

</xml_diff>